<commit_message>
cập nhật ngày 23052025
</commit_message>
<xml_diff>
--- a/docs/Book/KyThuatChietXuat/part_1/chapter_1.docx
+++ b/docs/Book/KyThuatChietXuat/part_1/chapter_1.docx
@@ -55,7 +55,7 @@
         <w:t xml:space="preserve"> </w:t>
       </w:r>
       <w:r>
-        <w:t xml:space="preserve">suất</w:t>
+        <w:t xml:space="preserve">xuất</w:t>
       </w:r>
     </w:p>
     <w:p>
@@ -2012,7 +2012,7 @@
         <w:t xml:space="preserve"> </w:t>
       </w:r>
       <w:r>
-        <w:t xml:space="preserve">Các hợp chất có tác dụng sinh học mạnh thuộc nhóm này cần đề cập đầu tiên là các glycoside tim với phần aglycones có cấu trúc là steroid. Các hoạt chất nhóm này có thể ức chế các bơm Na+/K+-ATPase hoạt động trên màng tế bào cơ tim. Digoxin chiết suất từ cây</w:t>
+        <w:t xml:space="preserve">Các hợp chất có tác dụng sinh học mạnh thuộc nhóm này cần đề cập đầu tiên là các glycoside tim với phần aglycones có cấu trúc là steroid. Các hoạt chất nhóm này có thể ức chế các bơm Na+/K+-ATPase hoạt động trên màng tế bào cơ tim. Digoxin chiết xuất từ cây</w:t>
       </w:r>
       <w:r>
         <w:t xml:space="preserve"> </w:t>
@@ -2077,7 +2077,7 @@
         <w:pStyle w:val="FirstParagraph"/>
       </w:pPr>
       <w:r>
-        <w:t xml:space="preserve">Quá trình chiết xuất là giai đoạn quan trọng trong nghiên cứu và phát triển sản phẩm từ dược liệu khi tác động đáng kể đến kết quả cuối cùng. Sản phẩm quá trình chiết suất là hỗn hợp các hoạt chất với cấu trúc hóa học đa dạng với tiềm năng tác dụng sinh học khác nhau. Nồng độ từng hoạt chất trong hỗn hợp chiết được là khác nhau. Trong trường hợp nồng độ hoạt chất quan tâm có nồng độ thấp trong dược liệu có thể cần thêm quá trình xử lý để làm giàu hàm lượng. Khi đó, công nghệ sản xuất phức tạp và thường dẫn tới chi phí tăng cao hơn ban đầu.</w:t>
+        <w:t xml:space="preserve">Quá trình chiết xuất là giai đoạn quan trọng trong nghiên cứu và phát triển sản phẩm từ dược liệu khi tác động đáng kể đến kết quả cuối cùng. Sản phẩm quá trình chiết xuất là hỗn hợp các hoạt chất với cấu trúc hóa học đa dạng với tiềm năng tác dụng sinh học khác nhau. Nồng độ từng hoạt chất trong hỗn hợp chiết được là khác nhau. Trong trường hợp nồng độ hoạt chất quan tâm có nồng độ thấp trong dược liệu có thể cần thêm quá trình xử lý để làm giàu hàm lượng. Khi đó, công nghệ sản xuất phức tạp và thường dẫn tới chi phí tăng cao hơn ban đầu.</w:t>
       </w:r>
       <w:r>
         <w:rPr>
@@ -2239,13 +2239,13 @@
       </w:r>
     </w:p>
     <w:bookmarkEnd w:id="48"/>
-    <w:bookmarkStart w:id="49" w:name="Xd30e0ff33c555c2aa01eb23558c21f5481444fd"/>
+    <w:bookmarkStart w:id="49" w:name="Xf5015b008413d898f2a373790d15b44e15a4bc8"/>
     <w:p>
       <w:pPr>
         <w:pStyle w:val="Heading2"/>
       </w:pPr>
       <w:r>
-        <w:t xml:space="preserve">1.4 Một số dung môi phổ biến dùng trong chiết suất</w:t>
+        <w:t xml:space="preserve">1.4 Một số dung môi phổ biến dùng trong chiết xuất</w:t>
       </w:r>
     </w:p>
     <w:p>
@@ -2253,7 +2253,7 @@
         <w:pStyle w:val="FirstParagraph"/>
       </w:pPr>
       <w:r>
-        <w:t xml:space="preserve">Các kỹ thuật thông thường để chiết xuất dược liệu bao gồm chiết xuất lỏng-lỏng hoặc rắn-lỏng, chiết xuất Soxhlet, ngâm và cất kéo hơi nước. Trong đó phương pháp chiết sử dụng Soxhlet được coi là truyền thống và lâu đời nhất. Điểm chung các phương pháp này đều phụ thuộc phần lớn lựa chọn đúng dung môi chiết suất với mục tiêu thu được hợp chất mong muốn và cải thiện hiệu suất dựa trên tác động vật lý như nhiệt và/hoặc trộn. Tại thời điểm hiện tại, lý thuyết lựa chọn dung môi trong chiết xuất dược liệu chỉ mang tính tương đối. Bảng dựa trên kinh nghiệm thể hiện nhóm hoạt chất kỳ vọng thu được từ dung môi chiết suất. Các dung môi này phổ biến trong nghiên cứu và thường được áp dụng triển khai trong công nghiệp. Dung môi nước thường được ưu tiên sử dụng hơn nhưng sẽ hao tốn về năng lượng trong quá tình chiết suất. Khi sử dụng các dung môi, yêu cầu bắt buộc người lao động phải có kỹ năng cao vận hành thiết bị, xử lý sự cố cũng như giảm thiểu rủi ro trong quá trình sản xuất. Thêm nữa, áp dụng nội dung trong bảng cũng khá phức tạp nguyên nhân trong dược liệu có thể chứa hàng trăm, hàng ngàn hoạt chất. Đặc biệt nhóm cao phân tử như tinh bột, polysacharride, protein có thể tạo lớp màng gây cản trở quá trình chiết suất.</w:t>
+        <w:t xml:space="preserve">Các kỹ thuật thông thường để chiết xuất dược liệu bao gồm chiết xuất lỏng-lỏng hoặc rắn-lỏng, chiết xuất Soxhlet, ngâm và cất kéo hơi nước. Trong đó phương pháp chiết sử dụng Soxhlet được coi là truyền thống và lâu đời nhất. Điểm chung các phương pháp này đều phụ thuộc phần lớn lựa chọn đúng dung môi chiết xuất với mục tiêu thu được hợp chất mong muốn và cải thiện hiệu suất dựa trên tác động vật lý như nhiệt và/hoặc trộn. Tại thời điểm hiện tại, lý thuyết lựa chọn dung môi trong chiết xuất dược liệu chỉ mang tính tương đối. Bảng dựa trên kinh nghiệm thể hiện nhóm hoạt chất kỳ vọng thu được từ dung môi chiết xuất. Các dung môi này phổ biến trong nghiên cứu và thường được áp dụng triển khai trong công nghiệp. Dung môi nước thường được ưu tiên sử dụng hơn nhưng sẽ hao tốn về năng lượng trong quá tình chiết xuất. Khi sử dụng các dung môi, yêu cầu bắt buộc người lao động phải có kỹ năng cao vận hành thiết bị, xử lý sự cố cũng như giảm thiểu rủi ro trong quá trình sản xuất. Thêm nữa, áp dụng nội dung trong bảng cũng khá phức tạp nguyên nhân trong dược liệu có thể chứa hàng trăm, hàng ngàn hoạt chất. Đặc biệt nhóm cao phân tử như tinh bột, polysacharride, protein có thể tạo lớp màng gây cản trở quá trình chiết xuất.</w:t>
       </w:r>
     </w:p>
     <w:p>
@@ -2261,7 +2261,7 @@
         <w:pStyle w:val="BodyText"/>
       </w:pPr>
       <w:r>
-        <w:t xml:space="preserve">Gần đây một số thiết bị mới ra đời áp dụng tiến bộ về công nghệ để chiết suất, có thể kể ra như chiết xuất siêu tới hạn, chiết lỏng có áp suất, siêu âm và vi sóng. Ngoài ra, quá trình chiết xuất có thêm sự hỗ trợ bởi xung điện trường và chiết xuất ohmic. Các phương pháp chiết xuất mới về cơ bản được sử dụng để tăng cường giải phóng các hợp chất từ tế bào thực vật. Hơn nữa, việc giảm sử dụng dung môi hữu cơ trong các phương pháp này làm cho chúng còn được gọi là phương pháp chiết xuất xanh. Một đặc trưng nữa của các phương pháp này làm giảm thời gian chiết xuất dẫn đến năng suất tốt hơn và chất lượng sản phẩm cuối cao hơn. Và dự đoán trong vài năm tới, những công nghệ này có thể phổ biến hơn do cách tiếp cận thân thiện với môi trường thúc đẩy ngành công nghiệp chế tạo dụng cụ đề tăng năng suất và giảm chi phí.</w:t>
+        <w:t xml:space="preserve">Gần đây một số thiết bị mới ra đời áp dụng tiến bộ về công nghệ để chiết xuất, có thể kể ra như chiết xuất siêu tới hạn, chiết lỏng có áp suất, siêu âm và vi sóng. Ngoài ra, quá trình chiết xuất có thêm sự hỗ trợ bởi xung điện trường và chiết xuất ohmic. Các phương pháp chiết xuất mới về cơ bản được sử dụng để tăng cường giải phóng các hợp chất từ tế bào thực vật. Hơn nữa, việc giảm sử dụng dung môi hữu cơ trong các phương pháp này làm cho chúng còn được gọi là phương pháp chiết xuất xanh. Một đặc trưng nữa của các phương pháp này làm giảm thời gian chiết xuất dẫn đến năng suất tốt hơn và chất lượng sản phẩm cuối cao hơn. Và dự đoán trong vài năm tới, những công nghệ này có thể phổ biến hơn do cách tiếp cận thân thiện với môi trường thúc đẩy ngành công nghiệp chế tạo dụng cụ đề tăng năng suất và giảm chi phí.</w:t>
       </w:r>
     </w:p>
     <w:bookmarkEnd w:id="49"/>
@@ -2730,7 +2730,7 @@
         <w:t xml:space="preserve"> </w:t>
       </w:r>
       <w:r>
-        <w:t xml:space="preserve">(cây ô liu) để điều trị cảm lạnh và cúm đã được sử dụng trong y học phương Tây. Ngày nay, oleuropein, một seco-iridoid có khả năng kháng khuẩn, kháng viêm và chống oxy hóa đã tìm thấy trong cao chiết từ lá ô liu. Bảng dưới liệt kê một số trường hợp tác dụng sinh học của một số hoạt chất nằm trong cao chiết từ lá một số dược liệu cũng như cách chiết suất. Cao chiết từ</w:t>
+        <w:t xml:space="preserve">(cây ô liu) để điều trị cảm lạnh và cúm đã được sử dụng trong y học phương Tây. Ngày nay, oleuropein, một seco-iridoid có khả năng kháng khuẩn, kháng viêm và chống oxy hóa đã tìm thấy trong cao chiết từ lá ô liu. Bảng dưới liệt kê một số trường hợp tác dụng sinh học của một số hoạt chất nằm trong cao chiết từ lá một số dược liệu cũng như cách chiết xuất. Cao chiết từ</w:t>
       </w:r>
       <w:r>
         <w:t xml:space="preserve"> </w:t>
@@ -2746,7 +2746,7 @@
         <w:t xml:space="preserve"> </w:t>
       </w:r>
       <w:r>
-        <w:t xml:space="preserve">(cây ô liu) cũng chứa một số hoạt chất khác có tác dụng ức chế phát triển của virus và vi khuẩn. Chúng cũng xuất hiện trong lá. Viêm họng sử dụng cao chiết từ lá để súc miệng có thể giảm triệu chứng. Sử dụng cao chiết từ lá ô liu trong thời gian ngắn thường được cho là an toàn nhưng thời gian dài chưa được chứng minh đầy đủ. Bệnh nhân giai đoạn sớm của viêm khớp dạng thấp chiết suất từ lá khô của ô liu cùng methotrexate trong 6 tuần thấy giảm tổn thương tế bào, khôi phục cân bằng chất chống oxy hóa, cải thiện khả năng ức chế IL-6. Tuy nhiên với bệnh nhân mắc viêm khớp lâu năm thấy không có tác dụng.</w:t>
+        <w:t xml:space="preserve">(cây ô liu) cũng chứa một số hoạt chất khác có tác dụng ức chế phát triển của virus và vi khuẩn. Chúng cũng xuất hiện trong lá. Viêm họng sử dụng cao chiết từ lá để súc miệng có thể giảm triệu chứng. Sử dụng cao chiết từ lá ô liu trong thời gian ngắn thường được cho là an toàn nhưng thời gian dài chưa được chứng minh đầy đủ. Bệnh nhân giai đoạn sớm của viêm khớp dạng thấp chiết xuất từ lá khô của ô liu cùng methotrexate trong 6 tuần thấy giảm tổn thương tế bào, khôi phục cân bằng chất chống oxy hóa, cải thiện khả năng ức chế IL-6. Tuy nhiên với bệnh nhân mắc viêm khớp lâu năm thấy không có tác dụng.</w:t>
       </w:r>
       <w:r>
         <w:rPr>
@@ -2932,7 +2932,7 @@
         <w:pStyle w:val="FirstParagraph"/>
       </w:pPr>
       <w:r>
-        <w:t xml:space="preserve">Dầu thu được từ hạt thực vật có nhiều ứng dụng trong đời sống hàng ngày cũng như trong dược phẩm. Đây có thể là sản phẩm phụ khi sử dụng trái cây hoặc thu được trực tiếp. Hạt chứa hàm lượng cao các hoạt chất có hoạt tính sinh học nếu so với các bộ phận khác từ quả và thường bị bỏ đi trong nông nghiệp. Nếu sử dụng hạt để chiết suất sẽ giảm thiểu đáng kể các vấn đề rác thải nông nghiệp.</w:t>
+        <w:t xml:space="preserve">Dầu thu được từ hạt thực vật có nhiều ứng dụng trong đời sống hàng ngày cũng như trong dược phẩm. Đây có thể là sản phẩm phụ khi sử dụng trái cây hoặc thu được trực tiếp. Hạt chứa hàm lượng cao các hoạt chất có hoạt tính sinh học nếu so với các bộ phận khác từ quả và thường bị bỏ đi trong nông nghiệp. Nếu sử dụng hạt để chiết xuất sẽ giảm thiểu đáng kể các vấn đề rác thải nông nghiệp.</w:t>
       </w:r>
       <w:r>
         <w:rPr>
@@ -3523,7 +3523,7 @@
         <w:t xml:space="preserve"> </w:t>
       </w:r>
       <w:r>
-        <w:t xml:space="preserve">Hành tây là cây gia vị phổ biến thứ hai trên thế giới và lớp vỏ cứng màu vàng bị loại bỏ đi nhiều nhất. Đây là kết quả của quá trình sản xuất công nghiệp thực phẩm. Trong lớp vỏ khô bỏ đi, thành phần flavonoid đặc biệt giàu quercetin, các dẫn chất cũng như kaempferol và acid protocatechuic. Sử dụng chiết suất carbon dioxide và nước dưới tới hạn sẽ thu được hiệu suất cao hơn hai lớp chất flavonoid và phenolic.</w:t>
+        <w:t xml:space="preserve">Hành tây là cây gia vị phổ biến thứ hai trên thế giới và lớp vỏ cứng màu vàng bị loại bỏ đi nhiều nhất. Đây là kết quả của quá trình sản xuất công nghiệp thực phẩm. Trong lớp vỏ khô bỏ đi, thành phần flavonoid đặc biệt giàu quercetin, các dẫn chất cũng như kaempferol và acid protocatechuic. Sử dụng chiết xuất carbon dioxide và nước dưới tới hạn sẽ thu được hiệu suất cao hơn hai lớp chất flavonoid và phenolic.</w:t>
       </w:r>
       <w:r>
         <w:rPr>

</xml_diff>